<commit_message>
updated code + reflection
</commit_message>
<xml_diff>
--- a/planning/kt-2-reflectie_mike.docx
+++ b/planning/kt-2-reflectie_mike.docx
@@ -108,63 +108,131 @@
           <w:sz w:val="20"/>
           <w:szCs w:val="20"/>
         </w:rPr>
-        <w:t xml:space="preserve">Het moment speelde zich af bij ECR </w:t>
-      </w:r>
-      <w:r>
-        <w:rPr>
-          <w:rFonts w:ascii="Poppins" w:hAnsi="Poppins" w:cs="Poppins"/>
-          <w:sz w:val="20"/>
-          <w:szCs w:val="20"/>
-        </w:rPr>
-        <w:t>(European</w:t>
-      </w:r>
-      <w:r>
-        <w:rPr>
-          <w:rFonts w:ascii="Poppins" w:hAnsi="Poppins" w:cs="Poppins"/>
-          <w:sz w:val="20"/>
-          <w:szCs w:val="20"/>
-        </w:rPr>
-        <w:t xml:space="preserve"> Congre</w:t>
-      </w:r>
-      <w:r>
-        <w:rPr>
-          <w:rFonts w:ascii="Poppins" w:hAnsi="Poppins" w:cs="Poppins"/>
-          <w:sz w:val="20"/>
-          <w:szCs w:val="20"/>
-        </w:rPr>
-        <w:t>s</w:t>
-      </w:r>
-      <w:r>
-        <w:rPr>
-          <w:rFonts w:ascii="Poppins" w:hAnsi="Poppins" w:cs="Poppins"/>
-          <w:sz w:val="20"/>
-          <w:szCs w:val="20"/>
-        </w:rPr>
-        <w:t>s Of Radiology) in Vienna, Oostenrijk.</w:t>
-      </w:r>
-      <w:r>
-        <w:rPr>
-          <w:rFonts w:ascii="Poppins" w:hAnsi="Poppins" w:cs="Poppins"/>
-          <w:sz w:val="20"/>
-          <w:szCs w:val="20"/>
-        </w:rPr>
-        <w:t xml:space="preserve"> Er was dus een persoon die </w:t>
-      </w:r>
-      <w:r>
-        <w:rPr>
-          <w:rFonts w:ascii="Poppins" w:hAnsi="Poppins" w:cs="Poppins"/>
-          <w:sz w:val="20"/>
-          <w:szCs w:val="20"/>
-        </w:rPr>
-        <w:t>voor een bedrijf werkt genaamd IT-Solutions.</w:t>
-      </w:r>
-      <w:r>
-        <w:rPr>
-          <w:rFonts w:ascii="Poppins" w:hAnsi="Poppins" w:cs="Poppins"/>
-          <w:sz w:val="20"/>
-          <w:szCs w:val="20"/>
-        </w:rPr>
-        <w:t xml:space="preserve"> Hij heet Marvin.</w:t>
+        <w:t xml:space="preserve">Het </w:t>
+      </w:r>
+      <w:r>
+        <w:rPr>
+          <w:rFonts w:ascii="Poppins" w:hAnsi="Poppins" w:cs="Poppins"/>
+          <w:sz w:val="20"/>
+          <w:szCs w:val="20"/>
+        </w:rPr>
+        <w:t>moment sp</w:t>
+      </w:r>
+      <w:r>
+        <w:rPr>
+          <w:rFonts w:ascii="Poppins" w:hAnsi="Poppins" w:cs="Poppins"/>
+          <w:sz w:val="20"/>
+          <w:szCs w:val="20"/>
+        </w:rPr>
+        <w:t xml:space="preserve">eelde zich af </w:t>
+      </w:r>
+      <w:r>
+        <w:rPr>
+          <w:rFonts w:ascii="Poppins" w:hAnsi="Poppins" w:cs="Poppins"/>
+          <w:sz w:val="20"/>
+          <w:szCs w:val="20"/>
+        </w:rPr>
+        <w:t>op kantoor een paar dagen geleden.</w:t>
+      </w:r>
+    </w:p>
+    <w:p>
+      <w:pPr>
+        <w:pStyle w:val="Kop1"/>
+      </w:pPr>
+      <w:r>
+        <w:t>Taak</w:t>
+      </w:r>
+    </w:p>
+    <w:p>
+      <w:pPr>
+        <w:rPr>
+          <w:rFonts w:ascii="Poppins" w:hAnsi="Poppins" w:cs="Poppins"/>
+          <w:sz w:val="20"/>
+          <w:szCs w:val="20"/>
+        </w:rPr>
+      </w:pPr>
+      <w:r>
+        <w:br/>
+      </w:r>
+      <w:r>
+        <w:rPr>
+          <w:rFonts w:ascii="Poppins" w:hAnsi="Poppins" w:cs="Poppins"/>
+          <w:sz w:val="20"/>
+          <w:szCs w:val="20"/>
+        </w:rPr>
+        <w:t xml:space="preserve">Op kantoor waren we bezig om wat veranderingen </w:t>
+      </w:r>
+      <w:r>
+        <w:rPr>
+          <w:rFonts w:ascii="Poppins" w:hAnsi="Poppins" w:cs="Poppins"/>
+          <w:sz w:val="20"/>
+          <w:szCs w:val="20"/>
+        </w:rPr>
+        <w:t>aan te passen voor onze portal. Het was in de laatste week van maart.</w:t>
+      </w:r>
+      <w:r>
+        <w:rPr>
+          <w:rFonts w:ascii="Poppins" w:hAnsi="Poppins" w:cs="Poppins"/>
+          <w:sz w:val="20"/>
+          <w:szCs w:val="20"/>
+        </w:rPr>
+        <w:t xml:space="preserve"> Volgende week zouden ik, Vince en Antony alvast de alpha</w:t>
+      </w:r>
+      <w:r>
+        <w:rPr>
+          <w:rFonts w:ascii="Poppins" w:hAnsi="Poppins" w:cs="Poppins"/>
+          <w:sz w:val="20"/>
+          <w:szCs w:val="20"/>
+        </w:rPr>
+        <w:t xml:space="preserve"> versie lanceren van SlideCrew Portal V2. Mijn taak was om </w:t>
+      </w:r>
+      <w:r>
+        <w:rPr>
+          <w:rFonts w:ascii="Poppins" w:hAnsi="Poppins" w:cs="Poppins"/>
+          <w:sz w:val="20"/>
+          <w:szCs w:val="20"/>
+        </w:rPr>
+        <w:t>een paar</w:t>
+      </w:r>
+      <w:r>
+        <w:rPr>
+          <w:rFonts w:ascii="Poppins" w:hAnsi="Poppins" w:cs="Poppins"/>
+          <w:sz w:val="20"/>
+          <w:szCs w:val="20"/>
+        </w:rPr>
+        <w:t xml:space="preserve"> databases </w:t>
+      </w:r>
+      <w:r>
+        <w:rPr>
+          <w:rFonts w:ascii="Poppins" w:hAnsi="Poppins" w:cs="Poppins"/>
+          <w:sz w:val="20"/>
+          <w:szCs w:val="20"/>
+        </w:rPr>
+        <w:t>(Couch</w:t>
+      </w:r>
+      <w:r>
+        <w:rPr>
+          <w:rFonts w:ascii="Poppins" w:hAnsi="Poppins" w:cs="Poppins"/>
+          <w:sz w:val="20"/>
+          <w:szCs w:val="20"/>
+        </w:rPr>
+        <w:t>B</w:t>
+      </w:r>
+      <w:r>
+        <w:rPr>
+          <w:rFonts w:ascii="Poppins" w:hAnsi="Poppins" w:cs="Poppins"/>
+          <w:sz w:val="20"/>
+          <w:szCs w:val="20"/>
+        </w:rPr>
+        <w:t>ase</w:t>
+      </w:r>
+      <w:r>
+        <w:rPr>
+          <w:rFonts w:ascii="Poppins" w:hAnsi="Poppins" w:cs="Poppins"/>
+          <w:sz w:val="20"/>
+          <w:szCs w:val="20"/>
+        </w:rPr>
+        <w:t>-Lite &amp; CouchBase DB )</w:t>
       </w:r>
       <w:r>
         <w:rPr>
@@ -180,147 +248,23 @@
           <w:sz w:val="20"/>
           <w:szCs w:val="20"/>
         </w:rPr>
-        <w:t>IT-Solutions</w:t>
-      </w:r>
-      <w:r>
-        <w:rPr>
-          <w:rFonts w:ascii="Poppins" w:hAnsi="Poppins" w:cs="Poppins"/>
-          <w:sz w:val="20"/>
-          <w:szCs w:val="20"/>
-        </w:rPr>
-        <w:t xml:space="preserve"> is een van onze leveranciers waar we mee </w:t>
-      </w:r>
-      <w:r>
-        <w:rPr>
-          <w:rFonts w:ascii="Poppins" w:hAnsi="Poppins" w:cs="Poppins"/>
-          <w:sz w:val="20"/>
-          <w:szCs w:val="20"/>
-        </w:rPr>
-        <w:t>samenwerken.</w:t>
-      </w:r>
-    </w:p>
-    <w:p>
-      <w:pPr>
-        <w:pStyle w:val="Kop1"/>
-      </w:pPr>
-      <w:r>
-        <w:t>Taak</w:t>
-      </w:r>
-    </w:p>
-    <w:p>
-      <w:pPr>
-        <w:rPr>
-          <w:rFonts w:ascii="Poppins" w:hAnsi="Poppins" w:cs="Poppins"/>
-          <w:sz w:val="20"/>
-          <w:szCs w:val="20"/>
-        </w:rPr>
-      </w:pPr>
-      <w:r>
-        <w:br/>
-      </w:r>
-      <w:r>
-        <w:rPr>
-          <w:rFonts w:ascii="Poppins" w:hAnsi="Poppins" w:cs="Poppins"/>
-          <w:sz w:val="20"/>
-          <w:szCs w:val="20"/>
-        </w:rPr>
-        <w:t>In Vienna had mijn baas (Felix) een kleine taak voor Marvin</w:t>
-      </w:r>
-      <w:r>
-        <w:rPr>
-          <w:rFonts w:ascii="Poppins" w:hAnsi="Poppins" w:cs="Poppins"/>
-          <w:sz w:val="20"/>
-          <w:szCs w:val="20"/>
-        </w:rPr>
-        <w:t xml:space="preserve">. Het ging om een verandering in onze </w:t>
-      </w:r>
-      <w:r>
-        <w:rPr>
-          <w:rFonts w:ascii="Poppins" w:hAnsi="Poppins" w:cs="Poppins"/>
-          <w:sz w:val="20"/>
-          <w:szCs w:val="20"/>
-        </w:rPr>
-        <w:t>portal:</w:t>
-      </w:r>
-      <w:r>
-        <w:rPr>
-          <w:rFonts w:ascii="Poppins" w:hAnsi="Poppins" w:cs="Poppins"/>
-          <w:sz w:val="20"/>
-          <w:szCs w:val="20"/>
-        </w:rPr>
-        <w:t xml:space="preserve"> SlideCrew Portal V2. De taak hield </w:t>
-      </w:r>
-      <w:r>
-        <w:rPr>
-          <w:rFonts w:ascii="Poppins" w:hAnsi="Poppins" w:cs="Poppins"/>
-          <w:sz w:val="20"/>
-          <w:szCs w:val="20"/>
-        </w:rPr>
-        <w:t xml:space="preserve">zich in dat Marvin de </w:t>
-      </w:r>
-      <w:r>
-        <w:rPr>
-          <w:rFonts w:ascii="Poppins" w:hAnsi="Poppins" w:cs="Poppins"/>
-          <w:sz w:val="20"/>
-          <w:szCs w:val="20"/>
-        </w:rPr>
-        <w:t>rechten</w:t>
-      </w:r>
-      <w:r>
-        <w:rPr>
-          <w:rFonts w:ascii="Poppins" w:hAnsi="Poppins" w:cs="Poppins"/>
-          <w:sz w:val="20"/>
-          <w:szCs w:val="20"/>
-        </w:rPr>
-        <w:t xml:space="preserve"> van een gebruiker</w:t>
-      </w:r>
-      <w:r>
-        <w:rPr>
-          <w:rFonts w:ascii="Poppins" w:hAnsi="Poppins" w:cs="Poppins"/>
-          <w:sz w:val="20"/>
-          <w:szCs w:val="20"/>
-        </w:rPr>
-        <w:t xml:space="preserve"> moest aanpassen in de portal</w:t>
-      </w:r>
-      <w:r>
-        <w:rPr>
-          <w:rFonts w:ascii="Poppins" w:hAnsi="Poppins" w:cs="Poppins"/>
-          <w:sz w:val="20"/>
-          <w:szCs w:val="20"/>
-        </w:rPr>
-        <w:t>. Dit moet aangepast worden in</w:t>
-      </w:r>
-      <w:r>
-        <w:rPr>
-          <w:rFonts w:ascii="Poppins" w:hAnsi="Poppins" w:cs="Poppins"/>
-          <w:sz w:val="20"/>
-          <w:szCs w:val="20"/>
-        </w:rPr>
-        <w:t xml:space="preserve"> de front-end</w:t>
-      </w:r>
-      <w:r>
-        <w:rPr>
-          <w:rFonts w:ascii="Poppins" w:hAnsi="Poppins" w:cs="Poppins"/>
-          <w:sz w:val="20"/>
-          <w:szCs w:val="20"/>
-        </w:rPr>
-        <w:t xml:space="preserve">. </w:t>
-      </w:r>
-      <w:r>
-        <w:rPr>
-          <w:rFonts w:ascii="Poppins" w:hAnsi="Poppins" w:cs="Poppins"/>
-          <w:sz w:val="20"/>
-          <w:szCs w:val="20"/>
-        </w:rPr>
-        <w:t>De deadline moest morgen af zijn. De reden daarvoor was omdat wij eerst het congres moet opbouwen</w:t>
-      </w:r>
-      <w:r>
-        <w:rPr>
-          <w:rFonts w:ascii="Poppins" w:hAnsi="Poppins" w:cs="Poppins"/>
-          <w:sz w:val="20"/>
-          <w:szCs w:val="20"/>
-        </w:rPr>
-        <w:t xml:space="preserve"> samen met de leveranciers. Mijn baas (Felix) dacht dat dit wel een niet-al te </w:t>
+        <w:t>leegmaken en eventueel een paar weggooien.</w:t>
+      </w:r>
+      <w:r>
+        <w:rPr>
+          <w:rFonts w:ascii="Poppins" w:hAnsi="Poppins" w:cs="Poppins"/>
+          <w:sz w:val="20"/>
+          <w:szCs w:val="20"/>
+        </w:rPr>
+        <w:t xml:space="preserve"> Voor die taak kreeg ik een week de tijd </w:t>
+      </w:r>
+      <w:r>
+        <w:rPr>
+          <w:rFonts w:ascii="Poppins" w:hAnsi="Poppins" w:cs="Poppins"/>
+          <w:sz w:val="20"/>
+          <w:szCs w:val="20"/>
+        </w:rPr>
+        <w:t xml:space="preserve">voor. Het was best wel een </w:t>
       </w:r>
       <w:r>
         <w:rPr>
@@ -336,15 +280,39 @@
           <w:sz w:val="20"/>
           <w:szCs w:val="20"/>
         </w:rPr>
-        <w:t xml:space="preserve"> taak was voor </w:t>
-      </w:r>
-      <w:r>
-        <w:rPr>
-          <w:rFonts w:ascii="Poppins" w:hAnsi="Poppins" w:cs="Poppins"/>
-          <w:sz w:val="20"/>
-          <w:szCs w:val="20"/>
-        </w:rPr>
-        <w:t>Marvin.</w:t>
+        <w:t xml:space="preserve"> taak, aangezien we heel veel gegevens hadden verzamel</w:t>
+      </w:r>
+      <w:r>
+        <w:rPr>
+          <w:rFonts w:ascii="Poppins" w:hAnsi="Poppins" w:cs="Poppins"/>
+          <w:sz w:val="20"/>
+          <w:szCs w:val="20"/>
+        </w:rPr>
+        <w:t>d van onze klanten/sprekers. Ik voerde de taak uit</w:t>
+      </w:r>
+      <w:r>
+        <w:rPr>
+          <w:rFonts w:ascii="Poppins" w:hAnsi="Poppins" w:cs="Poppins"/>
+          <w:sz w:val="20"/>
+          <w:szCs w:val="20"/>
+        </w:rPr>
+        <w:t xml:space="preserve"> en later die dag was ik klaar op kantoor en klaar om naar huis te gaan. Toen ik </w:t>
+      </w:r>
+      <w:r>
+        <w:rPr>
+          <w:rFonts w:ascii="Poppins" w:hAnsi="Poppins" w:cs="Poppins"/>
+          <w:sz w:val="20"/>
+          <w:szCs w:val="20"/>
+        </w:rPr>
+        <w:t>thuis aankwam</w:t>
+      </w:r>
+      <w:r>
+        <w:rPr>
+          <w:rFonts w:ascii="Poppins" w:hAnsi="Poppins" w:cs="Poppins"/>
+          <w:sz w:val="20"/>
+          <w:szCs w:val="20"/>
+        </w:rPr>
+        <w:t>, zag ik dat een paar projecten ontbraken waaronder mijn stageproject.</w:t>
       </w:r>
     </w:p>
     <w:p>
@@ -385,39 +353,103 @@
           <w:sz w:val="20"/>
           <w:szCs w:val="20"/>
         </w:rPr>
-        <w:t xml:space="preserve">Als eerst kreeg ik natuurlijk een nieuwtje van mijn </w:t>
-      </w:r>
-      <w:r>
-        <w:rPr>
-          <w:rFonts w:ascii="Poppins" w:hAnsi="Poppins" w:cs="Poppins"/>
-          <w:sz w:val="20"/>
-          <w:szCs w:val="20"/>
-        </w:rPr>
-        <w:t>praktijkbegeleider</w:t>
-      </w:r>
-      <w:r>
-        <w:rPr>
-          <w:rFonts w:ascii="Poppins" w:hAnsi="Poppins" w:cs="Poppins"/>
-          <w:sz w:val="20"/>
-          <w:szCs w:val="20"/>
-        </w:rPr>
-        <w:t xml:space="preserve"> Antony dat er een kleine lek was in de portal. Marvin heeft </w:t>
-      </w:r>
-      <w:r>
-        <w:rPr>
-          <w:rFonts w:ascii="Poppins" w:hAnsi="Poppins" w:cs="Poppins"/>
-          <w:sz w:val="20"/>
-          <w:szCs w:val="20"/>
-        </w:rPr>
-        <w:t>per ongeluk</w:t>
-      </w:r>
-      <w:r>
-        <w:rPr>
-          <w:rFonts w:ascii="Poppins" w:hAnsi="Poppins" w:cs="Poppins"/>
-          <w:sz w:val="20"/>
-          <w:szCs w:val="20"/>
-        </w:rPr>
-        <w:t xml:space="preserve"> een gebruiker op admin gezet. Natuurlijk dat is niet toegestaan</w:t>
+        <w:t>Toen ik de meeste dingen heb verwijderd, heb ik niet goed gezien</w:t>
+      </w:r>
+      <w:r>
+        <w:rPr>
+          <w:rFonts w:ascii="Poppins" w:hAnsi="Poppins" w:cs="Poppins"/>
+          <w:sz w:val="20"/>
+          <w:szCs w:val="20"/>
+        </w:rPr>
+        <w:t xml:space="preserve"> dat ik een paar dingen ontbrak, het ergste nog is ik had alles </w:t>
+      </w:r>
+      <w:r>
+        <w:rPr>
+          <w:rFonts w:ascii="Poppins" w:hAnsi="Poppins" w:cs="Poppins"/>
+          <w:sz w:val="20"/>
+          <w:szCs w:val="20"/>
+        </w:rPr>
+        <w:t>gecommitteerd</w:t>
+      </w:r>
+      <w:r>
+        <w:rPr>
+          <w:rFonts w:ascii="Poppins" w:hAnsi="Poppins" w:cs="Poppins"/>
+          <w:sz w:val="20"/>
+          <w:szCs w:val="20"/>
+        </w:rPr>
+        <w:t xml:space="preserve"> in Gitlab en in Sourcetree. </w:t>
+      </w:r>
+      <w:r>
+        <w:rPr>
+          <w:rFonts w:ascii="Poppins" w:hAnsi="Poppins" w:cs="Poppins"/>
+          <w:sz w:val="20"/>
+          <w:szCs w:val="20"/>
+        </w:rPr>
+        <w:t xml:space="preserve">De projecten die ik miste </w:t>
+      </w:r>
+      <w:r>
+        <w:rPr>
+          <w:rFonts w:ascii="Poppins" w:hAnsi="Poppins" w:cs="Poppins"/>
+          <w:sz w:val="20"/>
+          <w:szCs w:val="20"/>
+        </w:rPr>
+        <w:t>waren:</w:t>
+      </w:r>
+      <w:r>
+        <w:rPr>
+          <w:rFonts w:ascii="Poppins" w:hAnsi="Poppins" w:cs="Poppins"/>
+          <w:sz w:val="20"/>
+          <w:szCs w:val="20"/>
+        </w:rPr>
+        <w:t xml:space="preserve"> WebUITest en net-api zelf</w:t>
+      </w:r>
+      <w:r>
+        <w:rPr>
+          <w:rFonts w:ascii="Poppins" w:hAnsi="Poppins" w:cs="Poppins"/>
+          <w:sz w:val="20"/>
+          <w:szCs w:val="20"/>
+        </w:rPr>
+        <w:t xml:space="preserve"> waarin het hele project wordt gedraaid. Als </w:t>
+      </w:r>
+      <w:r>
+        <w:rPr>
+          <w:rFonts w:ascii="Poppins" w:hAnsi="Poppins" w:cs="Poppins"/>
+          <w:sz w:val="20"/>
+          <w:szCs w:val="20"/>
+        </w:rPr>
+        <w:t>eerst wist ik niet wat ik moest doen</w:t>
+      </w:r>
+      <w:r>
+        <w:rPr>
+          <w:rFonts w:ascii="Poppins" w:hAnsi="Poppins" w:cs="Poppins"/>
+          <w:sz w:val="20"/>
+          <w:szCs w:val="20"/>
+        </w:rPr>
+        <w:t>, aangezien ik al mijn prullenbak had geleegd</w:t>
+      </w:r>
+      <w:r>
+        <w:rPr>
+          <w:rFonts w:ascii="Poppins" w:hAnsi="Poppins" w:cs="Poppins"/>
+          <w:sz w:val="20"/>
+          <w:szCs w:val="20"/>
+        </w:rPr>
+        <w:t xml:space="preserve">. De volgende dag kwam ik op kantoor met een slecht gevoel, omdat ik </w:t>
+      </w:r>
+      <w:r>
+        <w:rPr>
+          <w:rFonts w:ascii="Poppins" w:hAnsi="Poppins" w:cs="Poppins"/>
+          <w:sz w:val="20"/>
+          <w:szCs w:val="20"/>
+        </w:rPr>
+        <w:t xml:space="preserve">veel te veel mappen en projecten had verwijderd. </w:t>
+      </w:r>
+      <w:r>
+        <w:rPr>
+          <w:rFonts w:ascii="Poppins" w:hAnsi="Poppins" w:cs="Poppins"/>
+          <w:sz w:val="20"/>
+          <w:szCs w:val="20"/>
+        </w:rPr>
+        <w:t>Mijn baas (Felix) kwam erachter en hij was niet blij dat was gebeurd, het kon veel erger afgelopen aangezien ik de belangrijkste map had verwijderd.</w:t>
       </w:r>
       <w:r>
         <w:rPr>
@@ -426,63 +458,6 @@
           <w:szCs w:val="20"/>
         </w:rPr>
         <w:t xml:space="preserve"> </w:t>
-      </w:r>
-      <w:r>
-        <w:rPr>
-          <w:rFonts w:ascii="Poppins" w:hAnsi="Poppins" w:cs="Poppins"/>
-          <w:sz w:val="20"/>
-          <w:szCs w:val="20"/>
-        </w:rPr>
-        <w:t xml:space="preserve">volgens het bedrijf, want niemand mag admin behalve Antony (mijn </w:t>
-      </w:r>
-      <w:r>
-        <w:rPr>
-          <w:rFonts w:ascii="Poppins" w:hAnsi="Poppins" w:cs="Poppins"/>
-          <w:sz w:val="20"/>
-          <w:szCs w:val="20"/>
-        </w:rPr>
-        <w:t>praktijkbegeleider</w:t>
-      </w:r>
-      <w:r>
-        <w:rPr>
-          <w:rFonts w:ascii="Poppins" w:hAnsi="Poppins" w:cs="Poppins"/>
-          <w:sz w:val="20"/>
-          <w:szCs w:val="20"/>
-        </w:rPr>
-        <w:t>), Vince (mijn collega) en Felix (de baas van het bedrijf).</w:t>
-      </w:r>
-    </w:p>
-    <w:p>
-      <w:pPr>
-        <w:rPr>
-          <w:rFonts w:ascii="Poppins" w:hAnsi="Poppins" w:cs="Poppins"/>
-          <w:sz w:val="20"/>
-          <w:szCs w:val="20"/>
-        </w:rPr>
-      </w:pPr>
-      <w:r>
-        <w:rPr>
-          <w:rFonts w:ascii="Poppins" w:hAnsi="Poppins" w:cs="Poppins"/>
-          <w:sz w:val="20"/>
-          <w:szCs w:val="20"/>
-        </w:rPr>
-        <w:t>Helaas heeft het niet goed uitgepakt</w:t>
-      </w:r>
-      <w:r>
-        <w:rPr>
-          <w:rFonts w:ascii="Poppins" w:hAnsi="Poppins" w:cs="Poppins"/>
-          <w:sz w:val="20"/>
-          <w:szCs w:val="20"/>
-        </w:rPr>
-        <w:t xml:space="preserve"> voor ons, want de gebruiker kon andere gegevens van iemand aanpassen en eventueel in het ergste geval dingen uit de portal die erg essentieel</w:t>
-      </w:r>
-      <w:r>
-        <w:rPr>
-          <w:rFonts w:ascii="Poppins" w:hAnsi="Poppins" w:cs="Poppins"/>
-          <w:sz w:val="20"/>
-          <w:szCs w:val="20"/>
-        </w:rPr>
-        <w:t xml:space="preserve"> voor ons zijn. Felix kwam er altijd pas achter het nieuwtje.</w:t>
       </w:r>
     </w:p>
     <w:p>
@@ -525,47 +500,78 @@
           <w:szCs w:val="20"/>
         </w:rPr>
         <w:br/>
-        <w:t xml:space="preserve">Ik zat wel in een </w:t>
-      </w:r>
-      <w:r>
-        <w:rPr>
-          <w:rFonts w:ascii="Poppins" w:hAnsi="Poppins" w:cs="Poppins"/>
-          <w:sz w:val="20"/>
-          <w:szCs w:val="20"/>
-        </w:rPr>
-        <w:t>moeilijke</w:t>
-      </w:r>
-      <w:r>
-        <w:rPr>
-          <w:rFonts w:ascii="Poppins" w:hAnsi="Poppins" w:cs="Poppins"/>
-          <w:sz w:val="20"/>
-          <w:szCs w:val="20"/>
-        </w:rPr>
-        <w:t xml:space="preserve"> situatie</w:t>
-      </w:r>
-      <w:r>
-        <w:rPr>
-          <w:rFonts w:ascii="Poppins" w:hAnsi="Poppins" w:cs="Poppins"/>
-          <w:sz w:val="20"/>
-          <w:szCs w:val="20"/>
-        </w:rPr>
-        <w:t xml:space="preserve"> toen dit gebeurde. Ik vond </w:t>
-      </w:r>
-      <w:r>
-        <w:rPr>
-          <w:rFonts w:ascii="Poppins" w:hAnsi="Poppins" w:cs="Poppins"/>
-          <w:sz w:val="20"/>
-          <w:szCs w:val="20"/>
-        </w:rPr>
-        <w:t xml:space="preserve">het erg wel sneu voor Marvin, tegelijkertijd heeft het wel voor wat problemen gezorgd voor ons. </w:t>
-      </w:r>
-      <w:r>
-        <w:rPr>
-          <w:rFonts w:ascii="Poppins" w:hAnsi="Poppins" w:cs="Poppins"/>
-          <w:sz w:val="20"/>
-          <w:szCs w:val="20"/>
-        </w:rPr>
-        <w:t>Natuurlijk reageerde mijn baas uit boosheid er op. Hij was niet blij dat dit gebeurde</w:t>
+      </w:r>
+      <w:r>
+        <w:rPr>
+          <w:rFonts w:ascii="Poppins" w:hAnsi="Poppins" w:cs="Poppins"/>
+          <w:sz w:val="20"/>
+          <w:szCs w:val="20"/>
+        </w:rPr>
+        <w:t xml:space="preserve">Het resulteerde tot een lek in de portal waardoor de meeste dingen zoals </w:t>
+      </w:r>
+      <w:r>
+        <w:rPr>
+          <w:rFonts w:ascii="Poppins" w:hAnsi="Poppins" w:cs="Poppins"/>
+          <w:sz w:val="20"/>
+          <w:szCs w:val="20"/>
+        </w:rPr>
+        <w:t xml:space="preserve">buttons en integraties niet meer werken. </w:t>
+      </w:r>
+      <w:r>
+        <w:rPr>
+          <w:rFonts w:ascii="Poppins" w:hAnsi="Poppins" w:cs="Poppins"/>
+          <w:sz w:val="20"/>
+          <w:szCs w:val="20"/>
+        </w:rPr>
+        <w:t>Ik besloot eerst om het zelf helemaal op te lossen, maar dat ging niet al te makkelijk. Toen vroeg ik hulp aan Vince en Antony. Met behulp van pullen en reverse commits, konden we het meeste deel terughalen inclusief de net-api map.</w:t>
+      </w:r>
+      <w:r>
+        <w:rPr>
+          <w:rFonts w:ascii="Poppins" w:hAnsi="Poppins" w:cs="Poppins"/>
+          <w:sz w:val="20"/>
+          <w:szCs w:val="20"/>
+        </w:rPr>
+        <w:t xml:space="preserve"> Natuurlijk was mijn baas (Felix) niet blij met wat is er gebeurd aangezien de alpha versie in een paar dagen zouden la</w:t>
+      </w:r>
+      <w:r>
+        <w:rPr>
+          <w:rFonts w:ascii="Poppins" w:hAnsi="Poppins" w:cs="Poppins"/>
+          <w:sz w:val="20"/>
+          <w:szCs w:val="20"/>
+        </w:rPr>
+        <w:t>unchen. Uiteindelijk besloot ik</w:t>
+      </w:r>
+      <w:r>
+        <w:rPr>
+          <w:rFonts w:ascii="Poppins" w:hAnsi="Poppins" w:cs="Poppins"/>
+          <w:sz w:val="20"/>
+          <w:szCs w:val="20"/>
+        </w:rPr>
+        <w:t xml:space="preserve"> er </w:t>
+      </w:r>
+      <w:r>
+        <w:rPr>
+          <w:rFonts w:ascii="Poppins" w:hAnsi="Poppins" w:cs="Poppins"/>
+          <w:sz w:val="20"/>
+          <w:szCs w:val="20"/>
+        </w:rPr>
+        <w:t xml:space="preserve">om even met mijn baas </w:t>
+      </w:r>
+      <w:r>
+        <w:rPr>
+          <w:rFonts w:ascii="Poppins" w:hAnsi="Poppins" w:cs="Poppins"/>
+          <w:sz w:val="20"/>
+          <w:szCs w:val="20"/>
+        </w:rPr>
+        <w:t>er over te praten. Gelukkig waren Vince en Antony er</w:t>
+      </w:r>
+      <w:r>
+        <w:rPr>
+          <w:rFonts w:ascii="Poppins" w:hAnsi="Poppins" w:cs="Poppins"/>
+          <w:sz w:val="20"/>
+          <w:szCs w:val="20"/>
+        </w:rPr>
+        <w:t>, anders was bijna alles kwijt</w:t>
       </w:r>
       <w:r>
         <w:rPr>
@@ -575,87 +581,40 @@
         </w:rPr>
         <w:t xml:space="preserve">. </w:t>
       </w:r>
-    </w:p>
-    <w:p>
-      <w:pPr>
-        <w:rPr>
-          <w:rFonts w:ascii="Poppins" w:hAnsi="Poppins" w:cs="Poppins"/>
-          <w:sz w:val="20"/>
-          <w:szCs w:val="20"/>
-        </w:rPr>
-      </w:pPr>
-      <w:r>
-        <w:rPr>
-          <w:rFonts w:ascii="Poppins" w:hAnsi="Poppins" w:cs="Poppins"/>
-          <w:sz w:val="20"/>
-          <w:szCs w:val="20"/>
-        </w:rPr>
-        <w:t>Ik besloot eerst met mijn manager</w:t>
-      </w:r>
-      <w:r>
-        <w:rPr>
-          <w:rFonts w:ascii="Poppins" w:hAnsi="Poppins" w:cs="Poppins"/>
-          <w:sz w:val="20"/>
-          <w:szCs w:val="20"/>
-        </w:rPr>
-        <w:t xml:space="preserve"> er over te praten en kijken wat er opgelost kan worden.</w:t>
-      </w:r>
-      <w:r>
-        <w:rPr>
-          <w:rFonts w:ascii="Poppins" w:hAnsi="Poppins" w:cs="Poppins"/>
-          <w:sz w:val="20"/>
-          <w:szCs w:val="20"/>
-        </w:rPr>
-        <w:t xml:space="preserve"> Antony kon net in de portal die dingen terughalen en de user zijn rechten werden weer aangepast naar attendee. </w:t>
-      </w:r>
-      <w:r>
-        <w:rPr>
-          <w:rFonts w:ascii="Poppins" w:hAnsi="Poppins" w:cs="Poppins"/>
-          <w:sz w:val="20"/>
-          <w:szCs w:val="20"/>
-        </w:rPr>
-        <w:t xml:space="preserve">Ik denk van de baas zijn perspectief dat zo’n taak iets groot te </w:t>
-      </w:r>
-      <w:r>
-        <w:rPr>
-          <w:rFonts w:ascii="Poppins" w:hAnsi="Poppins" w:cs="Poppins"/>
-          <w:sz w:val="20"/>
-          <w:szCs w:val="20"/>
-        </w:rPr>
-        <w:t>geven aan iemand. Mijn</w:t>
-      </w:r>
-      <w:r>
-        <w:rPr>
-          <w:rFonts w:ascii="Poppins" w:hAnsi="Poppins" w:cs="Poppins"/>
-          <w:sz w:val="20"/>
-          <w:szCs w:val="20"/>
-        </w:rPr>
-        <w:t xml:space="preserve"> baas</w:t>
-      </w:r>
-      <w:r>
-        <w:rPr>
-          <w:rFonts w:ascii="Poppins" w:hAnsi="Poppins" w:cs="Poppins"/>
-          <w:sz w:val="20"/>
-          <w:szCs w:val="20"/>
-        </w:rPr>
-        <w:t xml:space="preserve"> b</w:t>
-      </w:r>
-      <w:r>
-        <w:rPr>
-          <w:rFonts w:ascii="Poppins" w:hAnsi="Poppins" w:cs="Poppins"/>
-          <w:sz w:val="20"/>
-          <w:szCs w:val="20"/>
-        </w:rPr>
-        <w:t xml:space="preserve">esloot dat dit </w:t>
-      </w:r>
-      <w:r>
-        <w:rPr>
-          <w:rFonts w:ascii="Poppins" w:hAnsi="Poppins" w:cs="Poppins"/>
-          <w:sz w:val="20"/>
-          <w:szCs w:val="20"/>
-        </w:rPr>
-        <w:t>nooit meer mag voorkomen.</w:t>
-      </w:r>
+      <w:r>
+        <w:rPr>
+          <w:rFonts w:ascii="Poppins" w:hAnsi="Poppins" w:cs="Poppins"/>
+          <w:sz w:val="20"/>
+          <w:szCs w:val="20"/>
+        </w:rPr>
+        <w:t xml:space="preserve">Hij zij tegen mij dat ik met soort dingen erg voorzichtig moet zijn, want anders zou het onmogelijk zou om </w:t>
+      </w:r>
+      <w:r>
+        <w:rPr>
+          <w:rFonts w:ascii="Poppins" w:hAnsi="Poppins" w:cs="Poppins"/>
+          <w:sz w:val="20"/>
+          <w:szCs w:val="20"/>
+        </w:rPr>
+        <w:lastRenderedPageBreak/>
+        <w:t>alles terug te halen</w:t>
+      </w:r>
+      <w:r>
+        <w:rPr>
+          <w:rFonts w:ascii="Poppins" w:hAnsi="Poppins" w:cs="Poppins"/>
+          <w:sz w:val="20"/>
+          <w:szCs w:val="20"/>
+        </w:rPr>
+        <w:t>. Ik bood vervolgens mijn excuses aan en dat soort dingen nooit mogen gebeuren.</w:t>
+      </w:r>
+    </w:p>
+    <w:p>
+      <w:pPr>
+        <w:rPr>
+          <w:rFonts w:ascii="Poppins" w:hAnsi="Poppins" w:cs="Poppins"/>
+          <w:sz w:val="20"/>
+          <w:szCs w:val="20"/>
+        </w:rPr>
+      </w:pPr>
     </w:p>
     <w:p>
       <w:pPr>
@@ -679,7 +638,6 @@
           <w:rFonts w:asciiTheme="minorHAnsi" w:eastAsia="Times New Roman" w:hAnsiTheme="minorHAnsi" w:cstheme="minorHAnsi"/>
           <w:lang w:eastAsia="nl-NL"/>
         </w:rPr>
-        <w:lastRenderedPageBreak/>
         <w:t>Reflectie</w:t>
       </w:r>
     </w:p>
@@ -698,48 +656,62 @@
           <w:szCs w:val="20"/>
         </w:rPr>
         <w:br/>
-        <w:t xml:space="preserve">ik vond het wel goed dat ik eerst actie ging ondernemen </w:t>
-      </w:r>
-      <w:r>
-        <w:rPr>
-          <w:rFonts w:ascii="Poppins" w:hAnsi="Poppins" w:cs="Poppins"/>
-          <w:sz w:val="20"/>
-          <w:szCs w:val="20"/>
-        </w:rPr>
-        <w:t>door om met de baas er over praten. Hij legde ook mij uit dat dit soort serieuze gevolgen kan hebben voor het bedrijf.</w:t>
-      </w:r>
-      <w:r>
-        <w:rPr>
-          <w:rFonts w:ascii="Poppins" w:hAnsi="Poppins" w:cs="Poppins"/>
-          <w:sz w:val="20"/>
-          <w:szCs w:val="20"/>
-        </w:rPr>
-        <w:br/>
-      </w:r>
-    </w:p>
-    <w:p>
-      <w:pPr>
-        <w:rPr>
-          <w:rFonts w:ascii="Poppins" w:hAnsi="Poppins" w:cs="Poppins"/>
-          <w:sz w:val="20"/>
-          <w:szCs w:val="20"/>
-        </w:rPr>
-      </w:pPr>
-      <w:r>
-        <w:rPr>
-          <w:rFonts w:ascii="Poppins" w:hAnsi="Poppins" w:cs="Poppins"/>
-          <w:sz w:val="20"/>
-          <w:szCs w:val="20"/>
-        </w:rPr>
-        <w:t>Ik had</w:t>
-      </w:r>
-      <w:r>
-        <w:rPr>
-          <w:rFonts w:ascii="Poppins" w:hAnsi="Poppins" w:cs="Poppins"/>
-          <w:sz w:val="20"/>
-          <w:szCs w:val="20"/>
-        </w:rPr>
-        <w:t xml:space="preserve"> wel misschien eerder aan de bel moet trekken, maar ja ik had verwacht dat er zo’n uitkomst zou gebeuren.</w:t>
+      </w:r>
+      <w:r>
+        <w:rPr>
+          <w:rFonts w:ascii="Poppins" w:hAnsi="Poppins" w:cs="Poppins"/>
+          <w:sz w:val="20"/>
+          <w:szCs w:val="20"/>
+        </w:rPr>
+        <w:t xml:space="preserve">Ik ben wel erg opgelucht dat de situatie niet helemaal uit de hand is gelopen en dat </w:t>
+      </w:r>
+      <w:r>
+        <w:rPr>
+          <w:rFonts w:ascii="Poppins" w:hAnsi="Poppins" w:cs="Poppins"/>
+          <w:sz w:val="20"/>
+          <w:szCs w:val="20"/>
+        </w:rPr>
+        <w:t>ik wel eerste meteen aan de bel had moeten trekken.</w:t>
+      </w:r>
+      <w:r>
+        <w:rPr>
+          <w:rFonts w:ascii="Poppins" w:hAnsi="Poppins" w:cs="Poppins"/>
+          <w:sz w:val="20"/>
+          <w:szCs w:val="20"/>
+        </w:rPr>
+        <w:t xml:space="preserve"> Toen ik thuis aankwamen en dit gebeur</w:t>
+      </w:r>
+      <w:r>
+        <w:rPr>
+          <w:rFonts w:ascii="Poppins" w:hAnsi="Poppins" w:cs="Poppins"/>
+          <w:sz w:val="20"/>
+          <w:szCs w:val="20"/>
+        </w:rPr>
+        <w:t xml:space="preserve">de </w:t>
+      </w:r>
+      <w:r>
+        <w:rPr>
+          <w:rFonts w:ascii="Poppins" w:hAnsi="Poppins" w:cs="Poppins"/>
+          <w:sz w:val="20"/>
+          <w:szCs w:val="20"/>
+        </w:rPr>
+        <w:t xml:space="preserve">had ik het beste iemand kunnen bellen </w:t>
+      </w:r>
+      <w:r>
+        <w:rPr>
+          <w:rFonts w:ascii="Poppins" w:hAnsi="Poppins" w:cs="Poppins"/>
+          <w:sz w:val="20"/>
+          <w:szCs w:val="20"/>
+        </w:rPr>
+        <w:t>en verder kijken</w:t>
+      </w:r>
+      <w:r>
+        <w:rPr>
+          <w:rFonts w:ascii="Poppins" w:hAnsi="Poppins" w:cs="Poppins"/>
+          <w:sz w:val="20"/>
+          <w:szCs w:val="20"/>
+        </w:rPr>
+        <w:t xml:space="preserve"> hoe ik het kon oplossen.</w:t>
       </w:r>
     </w:p>
     <w:p>

</xml_diff>